<commit_message>
update data preprocessing workshop instructions
</commit_message>
<xml_diff>
--- a/workshops/Data-Preprocessing-Workshop-Instructions.docx
+++ b/workshops/Data-Preprocessing-Workshop-Instructions.docx
@@ -297,9 +297,12 @@
           <w:numId w:val="2"/>
         </w:numPr>
         <w:rPr>
-          <w:rFonts w:cstheme="minorHAnsi"/>
-          <w:sz w:val="24"/>
-          <w:szCs w:val="24"/>
+          <w:rStyle w:val="Hyperlink"/>
+          <w:rFonts w:cstheme="minorHAnsi"/>
+          <w:color w:val="auto"/>
+          <w:sz w:val="24"/>
+          <w:szCs w:val="24"/>
+          <w:u w:val="none"/>
         </w:rPr>
       </w:pPr>
       <w:hyperlink r:id="rId6" w:history="1">
@@ -316,6 +319,31 @@
     </w:p>
     <w:p>
       <w:pPr>
+        <w:pStyle w:val="ListParagraph"/>
+        <w:numPr>
+          <w:ilvl w:val="2"/>
+          <w:numId w:val="2"/>
+        </w:numPr>
+        <w:rPr>
+          <w:rFonts w:cstheme="minorHAnsi"/>
+          <w:sz w:val="24"/>
+          <w:szCs w:val="24"/>
+        </w:rPr>
+      </w:pPr>
+      <w:hyperlink r:id="rId7" w:history="1">
+        <w:r>
+          <w:rPr>
+            <w:rStyle w:val="Hyperlink"/>
+            <w:rFonts w:cstheme="minorHAnsi"/>
+            <w:sz w:val="24"/>
+            <w:szCs w:val="24"/>
+          </w:rPr>
+          <w:t>File Schema</w:t>
+        </w:r>
+      </w:hyperlink>
+    </w:p>
+    <w:p>
+      <w:pPr>
         <w:spacing w:before="240"/>
         <w:rPr>
           <w:rFonts w:cstheme="minorHAnsi"/>
@@ -424,7 +452,7 @@
           <w:szCs w:val="28"/>
         </w:rPr>
       </w:pPr>
-      <w:hyperlink r:id="rId7" w:history="1">
+      <w:hyperlink r:id="rId8" w:history="1">
         <w:r>
           <w:rPr>
             <w:rStyle w:val="Hyperlink"/>
@@ -451,7 +479,7 @@
           <w:szCs w:val="24"/>
         </w:rPr>
       </w:pPr>
-      <w:hyperlink r:id="rId8" w:history="1">
+      <w:hyperlink r:id="rId9" w:history="1">
         <w:r>
           <w:rPr>
             <w:rStyle w:val="Hyperlink"/>

</xml_diff>